<commit_message>
updated template and added todays date
</commit_message>
<xml_diff>
--- a/CoverLetterFiller/Template.docx
+++ b/CoverLetterFiller/Template.docx
@@ -3,51 +3,64 @@
 <w:document xmlns:wpc="http://schemas.microsoft.com/office/word/2010/wordprocessingCanvas" xmlns:cx="http://schemas.microsoft.com/office/drawing/2014/chartex" xmlns:cx1="http://schemas.microsoft.com/office/drawing/2015/9/8/chartex" xmlns:cx2="http://schemas.microsoft.com/office/drawing/2015/10/21/chartex" xmlns:cx3="http://schemas.microsoft.com/office/drawing/2016/5/9/chartex" xmlns:cx4="http://schemas.microsoft.com/office/drawing/2016/5/10/chartex" xmlns:cx5="http://schemas.microsoft.com/office/drawing/2016/5/11/chartex" xmlns:cx6="http://schemas.microsoft.com/office/drawing/2016/5/12/chartex" xmlns:cx7="http://schemas.microsoft.com/office/drawing/2016/5/13/chartex" xmlns:cx8="http://schemas.microsoft.com/office/drawing/2016/5/14/chartex" xmlns:mc="http://schemas.openxmlformats.org/markup-compatibility/2006" xmlns:aink="http://schemas.microsoft.com/office/drawing/2016/ink" xmlns:am3d="http://schemas.microsoft.com/office/drawing/2017/model3d" xmlns:o="urn:schemas-microsoft-com:office:office" xmlns:oel="http://schemas.microsoft.com/office/2019/extlst" xmlns:r="http://schemas.openxmlformats.org/officeDocument/2006/relationships" xmlns:m="http://schemas.openxmlformats.org/officeDocument/2006/math" xmlns:v="urn:schemas-microsoft-com:vml" xmlns:wp14="http://schemas.microsoft.com/office/word/2010/wordprocessingDrawing" xmlns:wp="http://schemas.openxmlformats.org/drawingml/2006/wordprocessingDrawing" xmlns:w10="urn:schemas-microsoft-com:office:word" xmlns:w="http://schemas.openxmlformats.org/wordprocessingml/2006/main" xmlns:w14="http://schemas.microsoft.com/office/word/2010/wordml" xmlns:w15="http://schemas.microsoft.com/office/word/2012/wordml" xmlns:w16cex="http://schemas.microsoft.com/office/word/2018/wordml/cex" xmlns:w16cid="http://schemas.microsoft.com/office/word/2016/wordml/cid" xmlns:w16="http://schemas.microsoft.com/office/word/2018/wordml" xmlns:w16sdtdh="http://schemas.microsoft.com/office/word/2020/wordml/sdtdatahash" xmlns:w16se="http://schemas.microsoft.com/office/word/2015/wordml/symex" xmlns:wpg="http://schemas.microsoft.com/office/word/2010/wordprocessingGroup" xmlns:wpi="http://schemas.microsoft.com/office/word/2010/wordprocessingInk" xmlns:wne="http://schemas.microsoft.com/office/word/2006/wordml" xmlns:wps="http://schemas.microsoft.com/office/word/2010/wordprocessingShape" mc:Ignorable="w14 w15 w16se w16cid w16 w16cex w16sdtdh wp14">
   <w:body>
     <w:p>
-      <w:r>
-        <w:t xml:space="preserve">Dear </w:t>
-      </w:r>
-      <w:r>
-        <w:t>[</w:t>
-      </w:r>
-      <w:r>
-        <w:t>Hiring Manager</w:t>
-      </w:r>
-      <w:r>
-        <w:t>]</w:t>
-      </w:r>
-      <w:r>
-        <w:t>,</w:t>
+      <w:pPr>
+        <w:jc w:val="right"/>
+      </w:pPr>
+      <w:r>
+        <w:t>[Date]</w:t>
       </w:r>
     </w:p>
     <w:p/>
     <w:p>
       <w:r>
+        <w:t xml:space="preserve">Dear </w:t>
+      </w:r>
+      <w:r>
+        <w:t>[</w:t>
+      </w:r>
+      <w:r>
+        <w:t>Hiring Manager</w:t>
+      </w:r>
+      <w:r>
+        <w:t>]</w:t>
+      </w:r>
+      <w:r>
+        <w:t>,</w:t>
+      </w:r>
+    </w:p>
+    <w:p/>
+    <w:p>
+      <w:r>
         <w:t>I am writing to express my keen interest in the software developer position at [Company Name], as advertised on SEEK. My extensive background in software development, coupled with my passion for problem-solving and creative programming, makes me an ideal candidate for this role.</w:t>
       </w:r>
     </w:p>
     <w:p>
       <w:r>
-        <w:t>With nearly six years of professional software development experience, I have honed my skills in various aspects of the field. Approximately 90% of my career has been devoted to working with the C# .NET Framework and Core, primarily focusing on web backend and desktop application development. I possess a solid foundation in SQL, along with some experience in Angular, CSS, and HTML. Additionally, I have worked with Content Management Systems such as Umbraco and Kentico.</w:t>
+        <w:t xml:space="preserve">With nearly six years of professional software development experience, I have honed my skills in various aspects of the field. Approximately 90% of my career has been devoted to working with the C# .NET Framework and Core, primarily focusing on web backend and desktop application development. I </w:t>
+      </w:r>
+      <w:proofErr w:type="gramStart"/>
+      <w:r>
+        <w:t xml:space="preserve">have </w:t>
+      </w:r>
+      <w:r>
+        <w:t xml:space="preserve"> a</w:t>
+      </w:r>
+      <w:proofErr w:type="gramEnd"/>
+      <w:r>
+        <w:t xml:space="preserve"> solid foundation in SQL, along with some experience in Angular, CSS, and HTML. Additionally, I have worked with </w:t>
+      </w:r>
+      <w:proofErr w:type="gramStart"/>
+      <w:r>
+        <w:t>CMS’s</w:t>
+      </w:r>
+      <w:proofErr w:type="gramEnd"/>
+      <w:r>
+        <w:t xml:space="preserve"> such as Umbraco and Kentico.</w:t>
       </w:r>
     </w:p>
     <w:p>
       <w:r>
-        <w:t>My technical expertise extends to WinForms, WCF, cryptography, Visual Studio, Git, and Mercurial. Notably, I take pride in my contribution to the development of a middleware service during my tenure at Utopia Gaming. This service was designed to facilitate communication between a Cash Redemption Terminal, a VB6 frontend, and a new REST API. To ensure data security, I implemented Microsoft AES and RSA cryptography for the WCF's XML and the REST API's JSON. This project allowed me to explore new elements and further develop my problem-solving skills, which I found both exciting and fulfilling.</w:t>
-      </w:r>
-    </w:p>
-    <w:p>
-      <w:r>
-        <w:t>C# has been at the core of my professional journey since my university days. I have undertaken numerous personal projects and collaborated on Unity projects, all centred around C#. While I acknowledge that there is always more to learn, I am confident in my ability to research and adapt to new challenges in this language.</w:t>
-      </w:r>
-    </w:p>
-    <w:p>
-      <w:r>
-        <w:t>Throughout my career, I have had the privilege of working within Agile teams, where I appreciate both individual autonomy and the opportunity to collaborate with colleagues. Sharing knowledge and seeking wisdom from peers has been an integral part of my growth as a developer.</w:t>
-      </w:r>
-    </w:p>
-    <w:p>
-      <w:r>
-        <w:t>My passion for software development is driven by the joy I find in problem-solving. The thrill of receiving a task and creatively devising a solution is what motivates me. Programming serves as a perfect medium for tackling puzzles and satisfying my quest for innovative problem-solving.</w:t>
+        <w:t>My technical expertise extends to WinForms, WCF, cryptography, Visual Studio, Git, and Mercurial. Notably, I take pride in the development of a middleware service during my tenure at Utopia Gaming. This service was designed to facilitate communication between a Cash Redemption Terminal, and a new REST API. To ensure data security, I implemented Microsoft AES and RSA cryptography for the WCF's XML and the REST API's JSON. This project allowed me to explore new elements and further develop my problem-solving skills, which I found both exciting and fulfilling.</w:t>
       </w:r>
     </w:p>
     <w:p>

</xml_diff>